<commit_message>
Adição de paginação aos componentes já codificados.
</commit_message>
<xml_diff>
--- a/documents/Hotfix SGP.docx
+++ b/documents/Hotfix SGP.docx
@@ -681,6 +681,7 @@
             </w:pPr>
             <w:r>
               <w:rPr>
+                <w:noProof/>
                 <w:lang w:val="pt-BR"/>
               </w:rPr>
               <w:drawing>
@@ -735,6 +736,7 @@
             </w:pPr>
             <w:r>
               <w:rPr>
+                <w:noProof/>
                 <w:lang w:val="pt-BR"/>
               </w:rPr>
               <w:drawing>
@@ -792,7 +794,207 @@
             <w:r>
               <w:rPr>
                 <w:noProof/>
-                <w:lang w:val="en-US"/>
+                <w:lang w:val="pt-BR"/>
+              </w:rPr>
+              <w:lastRenderedPageBreak/>
+              <w:t xml:space="preserve">P-0002  </w:t>
+            </w:r>
+            <w:r>
+              <w:rPr>
+                <w:noProof/>
+                <w:lang w:val="pt-BR"/>
+              </w:rPr>
+              <w:t>Visualização do u</w:t>
+            </w:r>
+            <w:r>
+              <w:rPr>
+                <w:noProof/>
+                <w:lang w:val="pt-BR"/>
+              </w:rPr>
+              <w:t>suário apresenta apenas a primeira funcionalidade de cada usuário</w:t>
+            </w:r>
+          </w:p>
+          <w:p>
+            <w:pPr>
+              <w:rPr>
+                <w:lang w:val="pt-BR"/>
+              </w:rPr>
+            </w:pPr>
+          </w:p>
+          <w:p>
+            <w:pPr>
+              <w:rPr>
+                <w:lang w:val="pt-BR"/>
+              </w:rPr>
+            </w:pPr>
+            <w:r>
+              <w:rPr>
+                <w:lang w:val="pt-BR"/>
+              </w:rPr>
+              <w:drawing>
+                <wp:inline distT="0" distB="0" distL="0" distR="0" wp14:anchorId="6211E278" wp14:editId="6329F50D">
+                  <wp:extent cx="6235065" cy="2708275"/>
+                  <wp:effectExtent l="0" t="0" r="0" b="0"/>
+                  <wp:docPr id="454106315" name="Imagem 1"/>
+                  <wp:cNvGraphicFramePr>
+                    <a:graphicFrameLocks xmlns:a="http://schemas.openxmlformats.org/drawingml/2006/main" noChangeAspect="1"/>
+                  </wp:cNvGraphicFramePr>
+                  <a:graphic xmlns:a="http://schemas.openxmlformats.org/drawingml/2006/main">
+                    <a:graphicData uri="http://schemas.openxmlformats.org/drawingml/2006/picture">
+                      <pic:pic xmlns:pic="http://schemas.openxmlformats.org/drawingml/2006/picture">
+                        <pic:nvPicPr>
+                          <pic:cNvPr id="454106315" name=""/>
+                          <pic:cNvPicPr/>
+                        </pic:nvPicPr>
+                        <pic:blipFill>
+                          <a:blip r:embed="rId12"/>
+                          <a:stretch>
+                            <a:fillRect/>
+                          </a:stretch>
+                        </pic:blipFill>
+                        <pic:spPr>
+                          <a:xfrm>
+                            <a:off x="0" y="0"/>
+                            <a:ext cx="6235065" cy="2708275"/>
+                          </a:xfrm>
+                          <a:prstGeom prst="rect">
+                            <a:avLst/>
+                          </a:prstGeom>
+                        </pic:spPr>
+                      </pic:pic>
+                    </a:graphicData>
+                  </a:graphic>
+                </wp:inline>
+              </w:drawing>
+            </w:r>
+          </w:p>
+          <w:p>
+            <w:pPr>
+              <w:rPr>
+                <w:lang w:val="pt-BR"/>
+              </w:rPr>
+            </w:pPr>
+          </w:p>
+          <w:p>
+            <w:pPr>
+              <w:rPr>
+                <w:lang w:val="pt-BR"/>
+              </w:rPr>
+            </w:pPr>
+            <w:r>
+              <w:rPr>
+                <w:lang w:val="pt-BR"/>
+              </w:rPr>
+              <w:drawing>
+                <wp:inline distT="0" distB="0" distL="0" distR="0" wp14:anchorId="04DC50D7" wp14:editId="131601BA">
+                  <wp:extent cx="6235065" cy="2781300"/>
+                  <wp:effectExtent l="0" t="0" r="0" b="0"/>
+                  <wp:docPr id="395181365" name="Imagem 1"/>
+                  <wp:cNvGraphicFramePr>
+                    <a:graphicFrameLocks xmlns:a="http://schemas.openxmlformats.org/drawingml/2006/main" noChangeAspect="1"/>
+                  </wp:cNvGraphicFramePr>
+                  <a:graphic xmlns:a="http://schemas.openxmlformats.org/drawingml/2006/main">
+                    <a:graphicData uri="http://schemas.openxmlformats.org/drawingml/2006/picture">
+                      <pic:pic xmlns:pic="http://schemas.openxmlformats.org/drawingml/2006/picture">
+                        <pic:nvPicPr>
+                          <pic:cNvPr id="395181365" name=""/>
+                          <pic:cNvPicPr/>
+                        </pic:nvPicPr>
+                        <pic:blipFill>
+                          <a:blip r:embed="rId13"/>
+                          <a:stretch>
+                            <a:fillRect/>
+                          </a:stretch>
+                        </pic:blipFill>
+                        <pic:spPr>
+                          <a:xfrm>
+                            <a:off x="0" y="0"/>
+                            <a:ext cx="6235065" cy="2781300"/>
+                          </a:xfrm>
+                          <a:prstGeom prst="rect">
+                            <a:avLst/>
+                          </a:prstGeom>
+                        </pic:spPr>
+                      </pic:pic>
+                    </a:graphicData>
+                  </a:graphic>
+                </wp:inline>
+              </w:drawing>
+            </w:r>
+          </w:p>
+          <w:p>
+            <w:pPr>
+              <w:rPr>
+                <w:lang w:val="pt-BR"/>
+              </w:rPr>
+            </w:pPr>
+          </w:p>
+          <w:p>
+            <w:pPr>
+              <w:rPr>
+                <w:lang w:val="pt-BR"/>
+              </w:rPr>
+            </w:pPr>
+            <w:r>
+              <w:rPr>
+                <w:lang w:val="pt-BR"/>
+              </w:rPr>
+              <w:drawing>
+                <wp:inline distT="0" distB="0" distL="0" distR="0" wp14:anchorId="3E364200" wp14:editId="428EC3CE">
+                  <wp:extent cx="6235065" cy="2346325"/>
+                  <wp:effectExtent l="0" t="0" r="0" b="0"/>
+                  <wp:docPr id="1701878116" name="Imagem 1"/>
+                  <wp:cNvGraphicFramePr>
+                    <a:graphicFrameLocks xmlns:a="http://schemas.openxmlformats.org/drawingml/2006/main" noChangeAspect="1"/>
+                  </wp:cNvGraphicFramePr>
+                  <a:graphic xmlns:a="http://schemas.openxmlformats.org/drawingml/2006/main">
+                    <a:graphicData uri="http://schemas.openxmlformats.org/drawingml/2006/picture">
+                      <pic:pic xmlns:pic="http://schemas.openxmlformats.org/drawingml/2006/picture">
+                        <pic:nvPicPr>
+                          <pic:cNvPr id="1701878116" name=""/>
+                          <pic:cNvPicPr/>
+                        </pic:nvPicPr>
+                        <pic:blipFill>
+                          <a:blip r:embed="rId14"/>
+                          <a:stretch>
+                            <a:fillRect/>
+                          </a:stretch>
+                        </pic:blipFill>
+                        <pic:spPr>
+                          <a:xfrm>
+                            <a:off x="0" y="0"/>
+                            <a:ext cx="6235065" cy="2346325"/>
+                          </a:xfrm>
+                          <a:prstGeom prst="rect">
+                            <a:avLst/>
+                          </a:prstGeom>
+                        </pic:spPr>
+                      </pic:pic>
+                    </a:graphicData>
+                  </a:graphic>
+                </wp:inline>
+              </w:drawing>
+            </w:r>
+          </w:p>
+          <w:p>
+            <w:pPr>
+              <w:rPr>
+                <w:lang w:val="pt-BR"/>
+              </w:rPr>
+            </w:pPr>
+          </w:p>
+          <w:p>
+            <w:pPr>
+              <w:pStyle w:val="Ttulo3"/>
+              <w:rPr>
+                <w:noProof/>
+                <w:lang w:val="pt-BR"/>
+              </w:rPr>
+            </w:pPr>
+            <w:r>
+              <w:rPr>
+                <w:noProof/>
+                <w:lang w:val="pt-BR"/>
               </w:rPr>
               <w:lastRenderedPageBreak/>
               <w:t>P-000</w:t>
@@ -800,14 +1002,14 @@
             <w:r>
               <w:rPr>
                 <w:noProof/>
-                <w:lang w:val="en-US"/>
-              </w:rPr>
-              <w:t xml:space="preserve">2 </w:t>
+                <w:lang w:val="pt-BR"/>
+              </w:rPr>
+              <w:t>3</w:t>
             </w:r>
             <w:r>
               <w:rPr>
                 <w:noProof/>
-                <w:lang w:val="en-US"/>
+                <w:lang w:val="pt-BR"/>
               </w:rPr>
               <w:t xml:space="preserve"> </w:t>
             </w:r>
@@ -817,7 +1019,7 @@
               <w:pStyle w:val="Ttulo3"/>
               <w:rPr>
                 <w:noProof/>
-                <w:lang w:val="en-US"/>
+                <w:lang w:val="pt-BR"/>
               </w:rPr>
             </w:pPr>
           </w:p>
@@ -826,7 +1028,7 @@
               <w:pStyle w:val="Ttulo4"/>
               <w:rPr>
                 <w:noProof/>
-                <w:lang w:val="en-US"/>
+                <w:lang w:val="pt-BR"/>
               </w:rPr>
             </w:pPr>
           </w:p>
@@ -835,35 +1037,35 @@
               <w:pStyle w:val="Ttulo4"/>
               <w:rPr>
                 <w:noProof/>
-                <w:lang w:val="en-US"/>
-              </w:rPr>
-            </w:pPr>
-          </w:p>
-          <w:p>
-            <w:pPr>
-              <w:rPr>
-                <w:lang w:val="en-US"/>
-              </w:rPr>
-            </w:pPr>
-          </w:p>
-          <w:p>
-            <w:pPr>
-              <w:rPr>
-                <w:lang w:val="en-US"/>
-              </w:rPr>
-            </w:pPr>
-          </w:p>
-          <w:p>
-            <w:pPr>
-              <w:rPr>
-                <w:lang w:val="en-US"/>
-              </w:rPr>
-            </w:pPr>
-          </w:p>
-          <w:p>
-            <w:pPr>
-              <w:rPr>
-                <w:lang w:val="en-US"/>
+                <w:lang w:val="pt-BR"/>
+              </w:rPr>
+            </w:pPr>
+          </w:p>
+          <w:p>
+            <w:pPr>
+              <w:rPr>
+                <w:lang w:val="pt-BR"/>
+              </w:rPr>
+            </w:pPr>
+          </w:p>
+          <w:p>
+            <w:pPr>
+              <w:rPr>
+                <w:lang w:val="pt-BR"/>
+              </w:rPr>
+            </w:pPr>
+          </w:p>
+          <w:p>
+            <w:pPr>
+              <w:rPr>
+                <w:lang w:val="pt-BR"/>
+              </w:rPr>
+            </w:pPr>
+          </w:p>
+          <w:p>
+            <w:pPr>
+              <w:rPr>
+                <w:lang w:val="pt-BR"/>
               </w:rPr>
             </w:pPr>
           </w:p>
@@ -877,7 +1079,7 @@
             <w:pPr>
               <w:rPr>
                 <w:noProof/>
-                <w:lang w:val="en-US"/>
+                <w:lang w:val="pt-BR"/>
               </w:rPr>
             </w:pPr>
           </w:p>
@@ -896,7 +1098,7 @@
             <w:pPr>
               <w:rPr>
                 <w:noProof/>
-                <w:lang w:val="en-US"/>
+                <w:lang w:val="pt-BR"/>
               </w:rPr>
             </w:pPr>
           </w:p>
@@ -911,7 +1113,7 @@
               <w:pStyle w:val="Ttulo3"/>
               <w:rPr>
                 <w:noProof/>
-                <w:lang w:val="en-US"/>
+                <w:lang w:val="pt-BR"/>
               </w:rPr>
             </w:pPr>
           </w:p>
@@ -926,7 +1128,7 @@
               <w:jc w:val="right"/>
               <w:rPr>
                 <w:noProof/>
-                <w:lang w:val="en-US"/>
+                <w:lang w:val="pt-BR"/>
               </w:rPr>
             </w:pPr>
           </w:p>
@@ -940,7 +1142,7 @@
             <w:pPr>
               <w:rPr>
                 <w:noProof/>
-                <w:lang w:val="en-US"/>
+                <w:lang w:val="pt-BR"/>
               </w:rPr>
             </w:pPr>
           </w:p>
@@ -951,13 +1153,13 @@
       <w:pPr>
         <w:rPr>
           <w:noProof/>
-          <w:lang w:val="en-US"/>
+          <w:lang w:val="pt-BR"/>
         </w:rPr>
       </w:pPr>
     </w:p>
     <w:sectPr>
-      <w:footerReference w:type="even" r:id="rId12"/>
-      <w:footerReference w:type="default" r:id="rId13"/>
+      <w:footerReference w:type="even" r:id="rId15"/>
+      <w:footerReference w:type="default" r:id="rId16"/>
       <w:pgSz w:w="11906" w:h="16838" w:code="9"/>
       <w:pgMar w:top="720" w:right="624" w:bottom="1077" w:left="624" w:header="709" w:footer="431" w:gutter="0"/>
       <w:cols w:space="708"/>
@@ -3067,6 +3269,24 @@
 </file>
 
 <file path=customXml/item1.xml><?xml version="1.0" encoding="utf-8"?>
+<?mso-contentType ?>
+<FormTemplates xmlns="http://schemas.microsoft.com/sharepoint/v3/contenttype/forms">
+  <Display>DocumentLibraryForm</Display>
+  <Edit>DocumentLibraryForm</Edit>
+  <New>DocumentLibraryForm</New>
+</FormTemplates>
+</file>
+
+<file path=customXml/item2.xml><?xml version="1.0" encoding="utf-8"?>
+<p:properties xmlns:p="http://schemas.microsoft.com/office/2006/metadata/properties" xmlns:xsi="http://www.w3.org/2001/XMLSchema-instance" xmlns:pc="http://schemas.microsoft.com/office/infopath/2007/PartnerControls">
+  <documentManagement>
+    <Status xmlns="71af3243-3dd4-4a8d-8c0d-dd76da1f02a5">Not started</Status>
+    <MediaServiceKeyPoints xmlns="71af3243-3dd4-4a8d-8c0d-dd76da1f02a5" xsi:nil="true"/>
+  </documentManagement>
+</p:properties>
+</file>
+
+<file path=customXml/item3.xml><?xml version="1.0" encoding="utf-8"?>
 <ct:contentTypeSchema xmlns:ct="http://schemas.microsoft.com/office/2006/metadata/contentType" xmlns:ma="http://schemas.microsoft.com/office/2006/metadata/properties/metaAttributes" ct:_="" ma:_="" ma:contentTypeName="Document" ma:contentTypeID="0x01010079F111ED35F8CC479449609E8A0923A6" ma:contentTypeVersion="12" ma:contentTypeDescription="Create a new document." ma:contentTypeScope="" ma:versionID="fa6e671f1cd7e4d96ff9652be322dd5e">
   <xsd:schema xmlns:xsd="http://www.w3.org/2001/XMLSchema" xmlns:xs="http://www.w3.org/2001/XMLSchema" xmlns:p="http://schemas.microsoft.com/office/2006/metadata/properties" xmlns:ns2="71af3243-3dd4-4a8d-8c0d-dd76da1f02a5" xmlns:ns3="16c05727-aa75-4e4a-9b5f-8a80a1165891" targetNamespace="http://schemas.microsoft.com/office/2006/metadata/properties" ma:root="true" ma:fieldsID="4e2496f70b101db0b8013f30a071bbf7" ns2:_="" ns3:_="">
     <xsd:import namespace="71af3243-3dd4-4a8d-8c0d-dd76da1f02a5"/>
@@ -3287,25 +3507,25 @@
 </ct:contentTypeSchema>
 </file>
 
-<file path=customXml/item2.xml><?xml version="1.0" encoding="utf-8"?>
-<p:properties xmlns:p="http://schemas.microsoft.com/office/2006/metadata/properties" xmlns:xsi="http://www.w3.org/2001/XMLSchema-instance" xmlns:pc="http://schemas.microsoft.com/office/infopath/2007/PartnerControls">
-  <documentManagement>
-    <Status xmlns="71af3243-3dd4-4a8d-8c0d-dd76da1f02a5">Not started</Status>
-    <MediaServiceKeyPoints xmlns="71af3243-3dd4-4a8d-8c0d-dd76da1f02a5" xsi:nil="true"/>
-  </documentManagement>
-</p:properties>
+<file path=customXml/itemProps1.xml><?xml version="1.0" encoding="utf-8"?>
+<ds:datastoreItem xmlns:ds="http://schemas.openxmlformats.org/officeDocument/2006/customXml" ds:itemID="{EF425F07-5221-4468-81DD-0F0C28E7FD98}">
+  <ds:schemaRefs>
+    <ds:schemaRef ds:uri="http://schemas.microsoft.com/sharepoint/v3/contenttype/forms"/>
+  </ds:schemaRefs>
+</ds:datastoreItem>
 </file>
 
-<file path=customXml/item3.xml><?xml version="1.0" encoding="utf-8"?>
-<?mso-contentType ?>
-<FormTemplates xmlns="http://schemas.microsoft.com/sharepoint/v3/contenttype/forms">
-  <Display>DocumentLibraryForm</Display>
-  <Edit>DocumentLibraryForm</Edit>
-  <New>DocumentLibraryForm</New>
-</FormTemplates>
+<file path=customXml/itemProps2.xml><?xml version="1.0" encoding="utf-8"?>
+<ds:datastoreItem xmlns:ds="http://schemas.openxmlformats.org/officeDocument/2006/customXml" ds:itemID="{57798B56-5215-4AD8-847F-8A1F1C10FD6F}">
+  <ds:schemaRefs>
+    <ds:schemaRef ds:uri="http://schemas.microsoft.com/office/2006/metadata/properties"/>
+    <ds:schemaRef ds:uri="http://schemas.microsoft.com/office/infopath/2007/PartnerControls"/>
+    <ds:schemaRef ds:uri="71af3243-3dd4-4a8d-8c0d-dd76da1f02a5"/>
+  </ds:schemaRefs>
+</ds:datastoreItem>
 </file>
 
-<file path=customXml/itemProps1.xml><?xml version="1.0" encoding="utf-8"?>
+<file path=customXml/itemProps3.xml><?xml version="1.0" encoding="utf-8"?>
 <ds:datastoreItem xmlns:ds="http://schemas.openxmlformats.org/officeDocument/2006/customXml" ds:itemID="{507D20CB-E94B-44E8-97C3-44BC9C1AF38A}">
   <ds:schemaRefs>
     <ds:schemaRef ds:uri="http://schemas.microsoft.com/office/2006/metadata/contentType"/>
@@ -3324,24 +3544,6 @@
 </ds:datastoreItem>
 </file>
 
-<file path=customXml/itemProps2.xml><?xml version="1.0" encoding="utf-8"?>
-<ds:datastoreItem xmlns:ds="http://schemas.openxmlformats.org/officeDocument/2006/customXml" ds:itemID="{57798B56-5215-4AD8-847F-8A1F1C10FD6F}">
-  <ds:schemaRefs>
-    <ds:schemaRef ds:uri="http://schemas.microsoft.com/office/2006/metadata/properties"/>
-    <ds:schemaRef ds:uri="http://schemas.microsoft.com/office/infopath/2007/PartnerControls"/>
-    <ds:schemaRef ds:uri="71af3243-3dd4-4a8d-8c0d-dd76da1f02a5"/>
-  </ds:schemaRefs>
-</ds:datastoreItem>
-</file>
-
-<file path=customXml/itemProps3.xml><?xml version="1.0" encoding="utf-8"?>
-<ds:datastoreItem xmlns:ds="http://schemas.openxmlformats.org/officeDocument/2006/customXml" ds:itemID="{EF425F07-5221-4468-81DD-0F0C28E7FD98}">
-  <ds:schemaRefs>
-    <ds:schemaRef ds:uri="http://schemas.microsoft.com/sharepoint/v3/contenttype/forms"/>
-  </ds:schemaRefs>
-</ds:datastoreItem>
-</file>
-
 <file path=docMetadata/LabelInfo.xml><?xml version="1.0" encoding="utf-8"?>
 <clbl:labelList xmlns:clbl="http://schemas.microsoft.com/office/2020/mipLabelMetadata">
   <clbl:label id="{5fae8262-b78e-4366-8929-a5d6aac95320}" enabled="1" method="Standard" siteId="{cf36141c-ddd7-45a7-b073-111f66d0b30c}" contentBits="0" removed="0"/>

</xml_diff>